<commit_message>
har lagt til info om arrangementsiden og lagt til mock-up av denne
</commit_message>
<xml_diff>
--- a/mock_up_arrangementer.docx
+++ b/mock_up_arrangementer.docx
@@ -7,69 +7,21 @@
         <w:rPr>
           <w:noProof/>
         </w:rPr>
-        <w:drawing>
-          <wp:inline distT="0" distB="0" distL="0" distR="0" wp14:anchorId="4A8DE2F8" wp14:editId="18A23993">
-            <wp:extent cx="5760720" cy="6426200"/>
-            <wp:effectExtent l="0" t="0" r="0" b="0"/>
-            <wp:docPr id="4" name="Bilde 4" descr="Et bilde som inneholder utendørs, fugl, dyr, himmel&#10;&#10;Beskrivelse som er generert med svært høy visshet"/>
-            <wp:cNvGraphicFramePr>
-              <a:graphicFrameLocks xmlns:a="http://schemas.openxmlformats.org/drawingml/2006/main" noChangeAspect="1"/>
-            </wp:cNvGraphicFramePr>
-            <a:graphic xmlns:a="http://schemas.openxmlformats.org/drawingml/2006/main">
-              <a:graphicData uri="http://schemas.openxmlformats.org/drawingml/2006/picture">
-                <pic:pic xmlns:pic="http://schemas.openxmlformats.org/drawingml/2006/picture">
-                  <pic:nvPicPr>
-                    <pic:cNvPr id="4" name="mock_up_arrangementer.png"/>
-                    <pic:cNvPicPr/>
-                  </pic:nvPicPr>
-                  <pic:blipFill>
-                    <a:blip r:embed="rId5">
-                      <a:extLst>
-                        <a:ext uri="{28A0092B-C50C-407E-A947-70E740481C1C}">
-                          <a14:useLocalDpi xmlns:a14="http://schemas.microsoft.com/office/drawing/2010/main" val="0"/>
-                        </a:ext>
-                      </a:extLst>
-                    </a:blip>
-                    <a:stretch>
-                      <a:fillRect/>
-                    </a:stretch>
-                  </pic:blipFill>
-                  <pic:spPr>
-                    <a:xfrm>
-                      <a:off x="0" y="0"/>
-                      <a:ext cx="5760720" cy="6426200"/>
-                    </a:xfrm>
-                    <a:prstGeom prst="rect">
-                      <a:avLst/>
-                    </a:prstGeom>
-                  </pic:spPr>
-                </pic:pic>
-              </a:graphicData>
-            </a:graphic>
-          </wp:inline>
-        </w:drawing>
-      </w:r>
-      <w:bookmarkStart w:id="0" w:name="_GoBack"/>
-      <w:bookmarkEnd w:id="0"/>
-      <w:r>
-        <w:rPr>
-          <w:noProof/>
-        </w:rPr>
         <mc:AlternateContent>
           <mc:Choice Requires="wps">
             <w:drawing>
-              <wp:anchor distT="0" distB="0" distL="114300" distR="114300" simplePos="0" relativeHeight="251677696" behindDoc="0" locked="0" layoutInCell="1" allowOverlap="1" wp14:anchorId="0D4F264A" wp14:editId="07CA9F33">
+              <wp:anchor distT="0" distB="0" distL="114300" distR="114300" simplePos="0" relativeHeight="251675648" behindDoc="0" locked="0" layoutInCell="1" allowOverlap="1" wp14:anchorId="43750E27" wp14:editId="60F9E26F">
                 <wp:simplePos x="0" y="0"/>
                 <wp:positionH relativeFrom="column">
-                  <wp:posOffset>856489</wp:posOffset>
+                  <wp:posOffset>2820035</wp:posOffset>
                 </wp:positionH>
                 <wp:positionV relativeFrom="paragraph">
-                  <wp:posOffset>4006617</wp:posOffset>
+                  <wp:posOffset>2427605</wp:posOffset>
                 </wp:positionV>
-                <wp:extent cx="1801639" cy="1602463"/>
-                <wp:effectExtent l="0" t="0" r="0" b="0"/>
+                <wp:extent cx="1801495" cy="1384300"/>
+                <wp:effectExtent l="0" t="0" r="0" b="6350"/>
                 <wp:wrapNone/>
-                <wp:docPr id="7" name="Tekstboks 7"/>
+                <wp:docPr id="6" name="Tekstboks 6"/>
                 <wp:cNvGraphicFramePr/>
                 <a:graphic xmlns:a="http://schemas.openxmlformats.org/drawingml/2006/main">
                   <a:graphicData uri="http://schemas.microsoft.com/office/word/2010/wordprocessingShape">
@@ -78,7 +30,7 @@
                       <wps:spPr>
                         <a:xfrm>
                           <a:off x="0" y="0"/>
-                          <a:ext cx="1801639" cy="1602463"/>
+                          <a:ext cx="1801495" cy="1384300"/>
                         </a:xfrm>
                         <a:prstGeom prst="rect">
                           <a:avLst/>
@@ -106,17 +58,133 @@
                         <w:txbxContent>
                           <w:p>
                             <w:r>
-                              <w:t>Tidligere</w:t>
-                            </w:r>
-                            <w:r>
-                              <w:t xml:space="preserve"> arrangementer</w:t>
+                              <w:t>Kommende arrangementer</w:t>
                             </w:r>
                           </w:p>
                           <w:p>
-                            <w:r>
-                              <w:t>….</w:t>
+                            <w:pPr>
+                              <w:rPr>
+                                <w:sz w:val="20"/>
+                                <w:u w:val="single"/>
+                              </w:rPr>
+                            </w:pPr>
+                            <w:r>
+                              <w:rPr>
+                                <w:sz w:val="20"/>
+                                <w:u w:val="single"/>
+                              </w:rPr>
+                              <w:t>13.12.18</w:t>
+                            </w:r>
+                            <w:r>
+                              <w:rPr>
+                                <w:sz w:val="20"/>
+                                <w:u w:val="single"/>
+                              </w:rPr>
+                              <w:t xml:space="preserve"> Fuglequiz (f</w:t>
+                            </w:r>
+                            <w:r>
+                              <w:rPr>
+                                <w:sz w:val="20"/>
+                                <w:u w:val="single"/>
+                              </w:rPr>
+                              <w:t>ørjulskos</w:t>
+                            </w:r>
+                            <w:r>
+                              <w:rPr>
+                                <w:sz w:val="20"/>
+                                <w:u w:val="single"/>
+                              </w:rPr>
+                              <w:t>)</w:t>
+                            </w:r>
+                            <w:r>
+                              <w:rPr>
+                                <w:sz w:val="20"/>
+                                <w:u w:val="single"/>
+                              </w:rPr>
+                              <w:t xml:space="preserve"> </w:t>
                             </w:r>
                           </w:p>
+                          <w:p>
+                            <w:pPr>
+                              <w:rPr>
+                                <w:sz w:val="20"/>
+                                <w:u w:val="single"/>
+                              </w:rPr>
+                            </w:pPr>
+                            <w:r>
+                              <w:rPr>
+                                <w:sz w:val="20"/>
+                                <w:u w:val="single"/>
+                              </w:rPr>
+                              <w:t>0</w:t>
+                            </w:r>
+                            <w:r>
+                              <w:rPr>
+                                <w:sz w:val="20"/>
+                                <w:u w:val="single"/>
+                              </w:rPr>
+                              <w:t>5.01.19</w:t>
+                            </w:r>
+                            <w:r>
+                              <w:rPr>
+                                <w:sz w:val="20"/>
+                                <w:u w:val="single"/>
+                              </w:rPr>
+                              <w:t xml:space="preserve"> </w:t>
+                            </w:r>
+                            <w:r>
+                              <w:rPr>
+                                <w:sz w:val="20"/>
+                                <w:u w:val="single"/>
+                              </w:rPr>
+                              <w:t>Vinterfotografering</w:t>
+                            </w:r>
+                          </w:p>
+                          <w:p>
+                            <w:pPr>
+                              <w:rPr>
+                                <w:sz w:val="20"/>
+                                <w:u w:val="single"/>
+                              </w:rPr>
+                            </w:pPr>
+                            <w:r>
+                              <w:rPr>
+                                <w:sz w:val="20"/>
+                                <w:u w:val="single"/>
+                              </w:rPr>
+                              <w:t>10.01.19</w:t>
+                            </w:r>
+                            <w:r>
+                              <w:rPr>
+                                <w:sz w:val="20"/>
+                                <w:u w:val="single"/>
+                              </w:rPr>
+                              <w:t xml:space="preserve"> </w:t>
+                            </w:r>
+                            <w:r>
+                              <w:rPr>
+                                <w:sz w:val="20"/>
+                                <w:u w:val="single"/>
+                              </w:rPr>
+                              <w:t>Fuglequiz</w:t>
+                            </w:r>
+                          </w:p>
+                          <w:p>
+                            <w:pPr>
+                              <w:rPr>
+                                <w:sz w:val="20"/>
+                                <w:u w:val="single"/>
+                              </w:rPr>
+                            </w:pPr>
+                            <w:r>
+                              <w:rPr>
+                                <w:sz w:val="20"/>
+                                <w:u w:val="single"/>
+                              </w:rPr>
+                              <w:t>02.02.19 Vinterfotografering</w:t>
+                            </w:r>
+                          </w:p>
+                          <w:p/>
                         </w:txbxContent>
                       </wps:txbx>
                       <wps:bodyPr rot="0" spcFirstLastPara="0" vertOverflow="overflow" horzOverflow="overflow" vert="horz" wrap="square" lIns="91440" tIns="45720" rIns="91440" bIns="45720" numCol="1" spcCol="0" rtlCol="0" fromWordArt="0" anchor="t" anchorCtr="0" forceAA="0" compatLnSpc="1">
@@ -128,31 +196,150 @@
                     </wps:wsp>
                   </a:graphicData>
                 </a:graphic>
+                <wp14:sizeRelV relativeFrom="margin">
+                  <wp14:pctHeight>0</wp14:pctHeight>
+                </wp14:sizeRelV>
               </wp:anchor>
             </w:drawing>
           </mc:Choice>
           <mc:Fallback>
             <w:pict>
-              <v:shapetype w14:anchorId="0D4F264A" id="_x0000_t202" coordsize="21600,21600" o:spt="202" path="m,l,21600r21600,l21600,xe">
+              <v:shapetype w14:anchorId="43750E27" id="_x0000_t202" coordsize="21600,21600" o:spt="202" path="m,l,21600r21600,l21600,xe">
                 <v:stroke joinstyle="miter"/>
                 <v:path gradientshapeok="t" o:connecttype="rect"/>
               </v:shapetype>
-              <v:shape id="Tekstboks 7" o:spid="_x0000_s1026" type="#_x0000_t202" style="position:absolute;margin-left:67.45pt;margin-top:315.5pt;width:141.85pt;height:126.2pt;z-index:251677696;visibility:visible;mso-wrap-style:square;mso-wrap-distance-left:9pt;mso-wrap-distance-top:0;mso-wrap-distance-right:9pt;mso-wrap-distance-bottom:0;mso-position-horizontal:absolute;mso-position-horizontal-relative:text;mso-position-vertical:absolute;mso-position-vertical-relative:text;v-text-anchor:top" o:gfxdata="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" filled="f" stroked="f">
+              <v:shape id="Tekstboks 6" o:spid="_x0000_s1026" type="#_x0000_t202" style="position:absolute;margin-left:222.05pt;margin-top:191.15pt;width:141.85pt;height:109pt;z-index:251675648;visibility:visible;mso-wrap-style:square;mso-height-percent:0;mso-wrap-distance-left:9pt;mso-wrap-distance-top:0;mso-wrap-distance-right:9pt;mso-wrap-distance-bottom:0;mso-position-horizontal:absolute;mso-position-horizontal-relative:text;mso-position-vertical:absolute;mso-position-vertical-relative:text;mso-height-percent:0;mso-height-relative:margin;v-text-anchor:top" o:gfxdata="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" filled="f" stroked="f">
                 <v:textbox>
                   <w:txbxContent>
                     <w:p>
                       <w:r>
-                        <w:t>Tidligere</w:t>
-                      </w:r>
-                      <w:r>
-                        <w:t xml:space="preserve"> arrangementer</w:t>
+                        <w:t>Kommende arrangementer</w:t>
                       </w:r>
                     </w:p>
                     <w:p>
-                      <w:r>
-                        <w:t>….</w:t>
+                      <w:pPr>
+                        <w:rPr>
+                          <w:sz w:val="20"/>
+                          <w:u w:val="single"/>
+                        </w:rPr>
+                      </w:pPr>
+                      <w:r>
+                        <w:rPr>
+                          <w:sz w:val="20"/>
+                          <w:u w:val="single"/>
+                        </w:rPr>
+                        <w:t>13.12.18</w:t>
+                      </w:r>
+                      <w:r>
+                        <w:rPr>
+                          <w:sz w:val="20"/>
+                          <w:u w:val="single"/>
+                        </w:rPr>
+                        <w:t xml:space="preserve"> Fuglequiz (f</w:t>
+                      </w:r>
+                      <w:r>
+                        <w:rPr>
+                          <w:sz w:val="20"/>
+                          <w:u w:val="single"/>
+                        </w:rPr>
+                        <w:t>ørjulskos</w:t>
+                      </w:r>
+                      <w:r>
+                        <w:rPr>
+                          <w:sz w:val="20"/>
+                          <w:u w:val="single"/>
+                        </w:rPr>
+                        <w:t>)</w:t>
+                      </w:r>
+                      <w:r>
+                        <w:rPr>
+                          <w:sz w:val="20"/>
+                          <w:u w:val="single"/>
+                        </w:rPr>
+                        <w:t xml:space="preserve"> </w:t>
                       </w:r>
                     </w:p>
+                    <w:p>
+                      <w:pPr>
+                        <w:rPr>
+                          <w:sz w:val="20"/>
+                          <w:u w:val="single"/>
+                        </w:rPr>
+                      </w:pPr>
+                      <w:r>
+                        <w:rPr>
+                          <w:sz w:val="20"/>
+                          <w:u w:val="single"/>
+                        </w:rPr>
+                        <w:t>0</w:t>
+                      </w:r>
+                      <w:r>
+                        <w:rPr>
+                          <w:sz w:val="20"/>
+                          <w:u w:val="single"/>
+                        </w:rPr>
+                        <w:t>5.01.19</w:t>
+                      </w:r>
+                      <w:r>
+                        <w:rPr>
+                          <w:sz w:val="20"/>
+                          <w:u w:val="single"/>
+                        </w:rPr>
+                        <w:t xml:space="preserve"> </w:t>
+                      </w:r>
+                      <w:r>
+                        <w:rPr>
+                          <w:sz w:val="20"/>
+                          <w:u w:val="single"/>
+                        </w:rPr>
+                        <w:t>Vinterfotografering</w:t>
+                      </w:r>
+                    </w:p>
+                    <w:p>
+                      <w:pPr>
+                        <w:rPr>
+                          <w:sz w:val="20"/>
+                          <w:u w:val="single"/>
+                        </w:rPr>
+                      </w:pPr>
+                      <w:r>
+                        <w:rPr>
+                          <w:sz w:val="20"/>
+                          <w:u w:val="single"/>
+                        </w:rPr>
+                        <w:t>10.01.19</w:t>
+                      </w:r>
+                      <w:r>
+                        <w:rPr>
+                          <w:sz w:val="20"/>
+                          <w:u w:val="single"/>
+                        </w:rPr>
+                        <w:t xml:space="preserve"> </w:t>
+                      </w:r>
+                      <w:r>
+                        <w:rPr>
+                          <w:sz w:val="20"/>
+                          <w:u w:val="single"/>
+                        </w:rPr>
+                        <w:t>Fuglequiz</w:t>
+                      </w:r>
+                    </w:p>
+                    <w:p>
+                      <w:pPr>
+                        <w:rPr>
+                          <w:sz w:val="20"/>
+                          <w:u w:val="single"/>
+                        </w:rPr>
+                      </w:pPr>
+                      <w:r>
+                        <w:rPr>
+                          <w:sz w:val="20"/>
+                          <w:u w:val="single"/>
+                        </w:rPr>
+                        <w:t>02.02.19 Vinterfotografering</w:t>
+                      </w:r>
+                    </w:p>
+                    <w:p/>
                   </w:txbxContent>
                 </v:textbox>
               </v:shape>
@@ -167,18 +354,18 @@
         <mc:AlternateContent>
           <mc:Choice Requires="wps">
             <w:drawing>
-              <wp:anchor distT="0" distB="0" distL="114300" distR="114300" simplePos="0" relativeHeight="251675648" behindDoc="0" locked="0" layoutInCell="1" allowOverlap="1" wp14:anchorId="43750E27" wp14:editId="1F932FF5">
+              <wp:anchor distT="0" distB="0" distL="114300" distR="114300" simplePos="0" relativeHeight="251677696" behindDoc="0" locked="0" layoutInCell="1" allowOverlap="1" wp14:anchorId="0D4F264A" wp14:editId="683EAF0C">
                 <wp:simplePos x="0" y="0"/>
                 <wp:positionH relativeFrom="column">
-                  <wp:posOffset>2947928</wp:posOffset>
+                  <wp:posOffset>846455</wp:posOffset>
                 </wp:positionH>
                 <wp:positionV relativeFrom="paragraph">
-                  <wp:posOffset>2332292</wp:posOffset>
+                  <wp:posOffset>4078605</wp:posOffset>
                 </wp:positionV>
-                <wp:extent cx="1801639" cy="1602463"/>
+                <wp:extent cx="1801495" cy="1219200"/>
                 <wp:effectExtent l="0" t="0" r="0" b="0"/>
                 <wp:wrapNone/>
-                <wp:docPr id="6" name="Tekstboks 6"/>
+                <wp:docPr id="7" name="Tekstboks 7"/>
                 <wp:cNvGraphicFramePr/>
                 <a:graphic xmlns:a="http://schemas.openxmlformats.org/drawingml/2006/main">
                   <a:graphicData uri="http://schemas.microsoft.com/office/word/2010/wordprocessingShape">
@@ -187,7 +374,7 @@
                       <wps:spPr>
                         <a:xfrm>
                           <a:off x="0" y="0"/>
-                          <a:ext cx="1801639" cy="1602463"/>
+                          <a:ext cx="1801495" cy="1219200"/>
                         </a:xfrm>
                         <a:prstGeom prst="rect">
                           <a:avLst/>
@@ -215,13 +402,61 @@
                         <w:txbxContent>
                           <w:p>
                             <w:r>
-                              <w:t>Kommende arrangementer</w:t>
+                              <w:t>Tidligere arrangementer</w:t>
                             </w:r>
                           </w:p>
                           <w:p>
-                            <w:r>
-                              <w:t>….</w:t>
-                            </w:r>
+                            <w:pPr>
+                              <w:rPr>
+                                <w:sz w:val="20"/>
+                                <w:u w:val="single"/>
+                              </w:rPr>
+                            </w:pPr>
+                            <w:r>
+                              <w:rPr>
+                                <w:sz w:val="20"/>
+                                <w:u w:val="single"/>
+                              </w:rPr>
+                              <w:t>15.11.18 Fuglequiz</w:t>
+                            </w:r>
+                          </w:p>
+                          <w:p>
+                            <w:pPr>
+                              <w:rPr>
+                                <w:sz w:val="20"/>
+                                <w:u w:val="single"/>
+                              </w:rPr>
+                            </w:pPr>
+                            <w:r>
+                              <w:rPr>
+                                <w:sz w:val="20"/>
+                                <w:u w:val="single"/>
+                              </w:rPr>
+                              <w:t xml:space="preserve">25.10.18 Fotoredigeringskurs </w:t>
+                            </w:r>
+                          </w:p>
+                          <w:p>
+                            <w:pPr>
+                              <w:rPr>
+                                <w:sz w:val="20"/>
+                                <w:u w:val="single"/>
+                              </w:rPr>
+                            </w:pPr>
+                            <w:r>
+                              <w:rPr>
+                                <w:sz w:val="20"/>
+                                <w:u w:val="single"/>
+                              </w:rPr>
+                              <w:t>06.10.18 Høstfotografering</w:t>
+                            </w:r>
+                          </w:p>
+                          <w:p>
+                            <w:pPr>
+                              <w:rPr>
+                                <w:sz w:val="20"/>
+                                <w:u w:val="single"/>
+                              </w:rPr>
+                            </w:pPr>
                           </w:p>
                         </w:txbxContent>
                       </wps:txbx>
@@ -234,23 +469,74 @@
                     </wps:wsp>
                   </a:graphicData>
                 </a:graphic>
+                <wp14:sizeRelV relativeFrom="margin">
+                  <wp14:pctHeight>0</wp14:pctHeight>
+                </wp14:sizeRelV>
               </wp:anchor>
             </w:drawing>
           </mc:Choice>
           <mc:Fallback>
             <w:pict>
-              <v:shape w14:anchorId="43750E27" id="Tekstboks 6" o:spid="_x0000_s1027" type="#_x0000_t202" style="position:absolute;margin-left:232.1pt;margin-top:183.65pt;width:141.85pt;height:126.2pt;z-index:251675648;visibility:visible;mso-wrap-style:square;mso-wrap-distance-left:9pt;mso-wrap-distance-top:0;mso-wrap-distance-right:9pt;mso-wrap-distance-bottom:0;mso-position-horizontal:absolute;mso-position-horizontal-relative:text;mso-position-vertical:absolute;mso-position-vertical-relative:text;v-text-anchor:top" o:gfxdata="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" filled="f" stroked="f">
+              <v:shape w14:anchorId="0D4F264A" id="Tekstboks 7" o:spid="_x0000_s1027" type="#_x0000_t202" style="position:absolute;margin-left:66.65pt;margin-top:321.15pt;width:141.85pt;height:96pt;z-index:251677696;visibility:visible;mso-wrap-style:square;mso-height-percent:0;mso-wrap-distance-left:9pt;mso-wrap-distance-top:0;mso-wrap-distance-right:9pt;mso-wrap-distance-bottom:0;mso-position-horizontal:absolute;mso-position-horizontal-relative:text;mso-position-vertical:absolute;mso-position-vertical-relative:text;mso-height-percent:0;mso-height-relative:margin;v-text-anchor:top" o:gfxdata="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" filled="f" stroked="f">
                 <v:textbox>
                   <w:txbxContent>
                     <w:p>
                       <w:r>
-                        <w:t>Kommende arrangementer</w:t>
+                        <w:t>Tidligere arrangementer</w:t>
                       </w:r>
                     </w:p>
                     <w:p>
-                      <w:r>
-                        <w:t>….</w:t>
-                      </w:r>
+                      <w:pPr>
+                        <w:rPr>
+                          <w:sz w:val="20"/>
+                          <w:u w:val="single"/>
+                        </w:rPr>
+                      </w:pPr>
+                      <w:r>
+                        <w:rPr>
+                          <w:sz w:val="20"/>
+                          <w:u w:val="single"/>
+                        </w:rPr>
+                        <w:t>15.11.18 Fuglequiz</w:t>
+                      </w:r>
+                    </w:p>
+                    <w:p>
+                      <w:pPr>
+                        <w:rPr>
+                          <w:sz w:val="20"/>
+                          <w:u w:val="single"/>
+                        </w:rPr>
+                      </w:pPr>
+                      <w:r>
+                        <w:rPr>
+                          <w:sz w:val="20"/>
+                          <w:u w:val="single"/>
+                        </w:rPr>
+                        <w:t xml:space="preserve">25.10.18 Fotoredigeringskurs </w:t>
+                      </w:r>
+                    </w:p>
+                    <w:p>
+                      <w:pPr>
+                        <w:rPr>
+                          <w:sz w:val="20"/>
+                          <w:u w:val="single"/>
+                        </w:rPr>
+                      </w:pPr>
+                      <w:r>
+                        <w:rPr>
+                          <w:sz w:val="20"/>
+                          <w:u w:val="single"/>
+                        </w:rPr>
+                        <w:t>06.10.18 Høstfotografering</w:t>
+                      </w:r>
+                    </w:p>
+                    <w:p>
+                      <w:pPr>
+                        <w:rPr>
+                          <w:sz w:val="20"/>
+                          <w:u w:val="single"/>
+                        </w:rPr>
+                      </w:pPr>
                     </w:p>
                   </w:txbxContent>
                 </v:textbox>
@@ -266,18 +552,18 @@
         <mc:AlternateContent>
           <mc:Choice Requires="wps">
             <w:drawing>
-              <wp:anchor distT="0" distB="0" distL="114300" distR="114300" simplePos="0" relativeHeight="251659264" behindDoc="0" locked="0" layoutInCell="1" allowOverlap="1" wp14:anchorId="52BD1D40" wp14:editId="09E1F9E8">
+              <wp:anchor distT="0" distB="0" distL="114300" distR="114300" simplePos="0" relativeHeight="251661312" behindDoc="0" locked="0" layoutInCell="1" allowOverlap="1" wp14:anchorId="307C2A13" wp14:editId="0A35E3CC">
                 <wp:simplePos x="0" y="0"/>
                 <wp:positionH relativeFrom="column">
-                  <wp:posOffset>2821305</wp:posOffset>
+                  <wp:posOffset>846455</wp:posOffset>
                 </wp:positionH>
                 <wp:positionV relativeFrom="paragraph">
-                  <wp:posOffset>2219028</wp:posOffset>
+                  <wp:posOffset>3811905</wp:posOffset>
                 </wp:positionV>
-                <wp:extent cx="2061210" cy="1865630"/>
-                <wp:effectExtent l="0" t="0" r="0" b="1270"/>
+                <wp:extent cx="1973580" cy="1485900"/>
+                <wp:effectExtent l="0" t="0" r="7620" b="0"/>
                 <wp:wrapNone/>
-                <wp:docPr id="2" name="Rektangel 2"/>
+                <wp:docPr id="3" name="Rektangel 3"/>
                 <wp:cNvGraphicFramePr/>
                 <a:graphic xmlns:a="http://schemas.openxmlformats.org/drawingml/2006/main">
                   <a:graphicData uri="http://schemas.microsoft.com/office/word/2010/wordprocessingShape">
@@ -286,7 +572,7 @@
                       <wps:spPr>
                         <a:xfrm>
                           <a:off x="0" y="0"/>
-                          <a:ext cx="2061210" cy="1865630"/>
+                          <a:ext cx="1973580" cy="1485900"/>
                         </a:xfrm>
                         <a:prstGeom prst="rect">
                           <a:avLst/>
@@ -334,13 +620,143 @@
           </mc:Choice>
           <mc:Fallback>
             <w:pict>
-              <v:rect w14:anchorId="19CC5979" id="Rektangel 2" o:spid="_x0000_s1026" style="position:absolute;margin-left:222.15pt;margin-top:174.75pt;width:162.3pt;height:146.9pt;z-index:251659264;visibility:visible;mso-wrap-style:square;mso-width-percent:0;mso-height-percent:0;mso-wrap-distance-left:9pt;mso-wrap-distance-top:0;mso-wrap-distance-right:9pt;mso-wrap-distance-bottom:0;mso-position-horizontal:absolute;mso-position-horizontal-relative:text;mso-position-vertical:absolute;mso-position-vertical-relative:text;mso-width-percent:0;mso-height-percent:0;mso-width-relative:margin;mso-height-relative:margin;v-text-anchor:middle" o:gfxdata="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" fillcolor="#d6dce5" stroked="f">
+              <v:rect w14:anchorId="1ED99229" id="Rektangel 3" o:spid="_x0000_s1026" style="position:absolute;margin-left:66.65pt;margin-top:300.15pt;width:155.4pt;height:117pt;z-index:251661312;visibility:visible;mso-wrap-style:square;mso-width-percent:0;mso-height-percent:0;mso-wrap-distance-left:9pt;mso-wrap-distance-top:0;mso-wrap-distance-right:9pt;mso-wrap-distance-bottom:0;mso-position-horizontal:absolute;mso-position-horizontal-relative:text;mso-position-vertical:absolute;mso-position-vertical-relative:text;mso-width-percent:0;mso-height-percent:0;mso-width-relative:margin;mso-height-relative:margin;v-text-anchor:middle" o:gfxdata="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" fillcolor="#d6dce5" stroked="f">
                 <v:fill opacity="62194f"/>
               </v:rect>
             </w:pict>
           </mc:Fallback>
         </mc:AlternateContent>
       </w:r>
+      <w:r>
+        <w:rPr>
+          <w:noProof/>
+        </w:rPr>
+        <mc:AlternateContent>
+          <mc:Choice Requires="wps">
+            <w:drawing>
+              <wp:anchor distT="0" distB="0" distL="114300" distR="114300" simplePos="0" relativeHeight="251659264" behindDoc="0" locked="0" layoutInCell="1" allowOverlap="1" wp14:anchorId="52BD1D40" wp14:editId="4B46E00A">
+                <wp:simplePos x="0" y="0"/>
+                <wp:positionH relativeFrom="column">
+                  <wp:posOffset>2821305</wp:posOffset>
+                </wp:positionH>
+                <wp:positionV relativeFrom="paragraph">
+                  <wp:posOffset>2218055</wp:posOffset>
+                </wp:positionV>
+                <wp:extent cx="2061210" cy="1593850"/>
+                <wp:effectExtent l="0" t="0" r="0" b="6350"/>
+                <wp:wrapNone/>
+                <wp:docPr id="2" name="Rektangel 2"/>
+                <wp:cNvGraphicFramePr/>
+                <a:graphic xmlns:a="http://schemas.openxmlformats.org/drawingml/2006/main">
+                  <a:graphicData uri="http://schemas.microsoft.com/office/word/2010/wordprocessingShape">
+                    <wps:wsp>
+                      <wps:cNvSpPr/>
+                      <wps:spPr>
+                        <a:xfrm>
+                          <a:off x="0" y="0"/>
+                          <a:ext cx="2061210" cy="1593850"/>
+                        </a:xfrm>
+                        <a:prstGeom prst="rect">
+                          <a:avLst/>
+                        </a:prstGeom>
+                        <a:solidFill>
+                          <a:srgbClr val="D6DCE5">
+                            <a:alpha val="94902"/>
+                          </a:srgbClr>
+                        </a:solidFill>
+                        <a:ln>
+                          <a:noFill/>
+                        </a:ln>
+                      </wps:spPr>
+                      <wps:style>
+                        <a:lnRef idx="0">
+                          <a:scrgbClr r="0" g="0" b="0"/>
+                        </a:lnRef>
+                        <a:fillRef idx="0">
+                          <a:scrgbClr r="0" g="0" b="0"/>
+                        </a:fillRef>
+                        <a:effectRef idx="0">
+                          <a:scrgbClr r="0" g="0" b="0"/>
+                        </a:effectRef>
+                        <a:fontRef idx="minor">
+                          <a:schemeClr val="lt1"/>
+                        </a:fontRef>
+                      </wps:style>
+                      <wps:bodyPr rot="0" spcFirstLastPara="0" vertOverflow="overflow" horzOverflow="overflow" vert="horz" wrap="square" lIns="91440" tIns="45720" rIns="91440" bIns="45720" numCol="1" spcCol="0" rtlCol="0" fromWordArt="0" anchor="ctr" anchorCtr="0" forceAA="0" compatLnSpc="1">
+                        <a:prstTxWarp prst="textNoShape">
+                          <a:avLst/>
+                        </a:prstTxWarp>
+                        <a:noAutofit/>
+                      </wps:bodyPr>
+                    </wps:wsp>
+                  </a:graphicData>
+                </a:graphic>
+                <wp14:sizeRelH relativeFrom="margin">
+                  <wp14:pctWidth>0</wp14:pctWidth>
+                </wp14:sizeRelH>
+                <wp14:sizeRelV relativeFrom="margin">
+                  <wp14:pctHeight>0</wp14:pctHeight>
+                </wp14:sizeRelV>
+              </wp:anchor>
+            </w:drawing>
+          </mc:Choice>
+          <mc:Fallback>
+            <w:pict>
+              <v:rect w14:anchorId="260B7625" id="Rektangel 2" o:spid="_x0000_s1026" style="position:absolute;margin-left:222.15pt;margin-top:174.65pt;width:162.3pt;height:125.5pt;z-index:251659264;visibility:visible;mso-wrap-style:square;mso-width-percent:0;mso-height-percent:0;mso-wrap-distance-left:9pt;mso-wrap-distance-top:0;mso-wrap-distance-right:9pt;mso-wrap-distance-bottom:0;mso-position-horizontal:absolute;mso-position-horizontal-relative:text;mso-position-vertical:absolute;mso-position-vertical-relative:text;mso-width-percent:0;mso-height-percent:0;mso-width-relative:margin;mso-height-relative:margin;v-text-anchor:middle" o:gfxdata="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" fillcolor="#d6dce5" stroked="f">
+                <v:fill opacity="62194f"/>
+              </v:rect>
+            </w:pict>
+          </mc:Fallback>
+        </mc:AlternateContent>
+      </w:r>
+      <w:bookmarkStart w:id="0" w:name="_GoBack"/>
+      <w:r>
+        <w:rPr>
+          <w:noProof/>
+        </w:rPr>
+        <w:drawing>
+          <wp:inline distT="0" distB="0" distL="0" distR="0" wp14:anchorId="4A8DE2F8" wp14:editId="30220C50">
+            <wp:extent cx="5760720" cy="6426200"/>
+            <wp:effectExtent l="0" t="0" r="0" b="0"/>
+            <wp:docPr id="4" name="Bilde 4" descr="Et bilde som inneholder utendørs, fugl, dyr, himmel&#10;&#10;Beskrivelse som er generert med svært høy visshet"/>
+            <wp:cNvGraphicFramePr>
+              <a:graphicFrameLocks xmlns:a="http://schemas.openxmlformats.org/drawingml/2006/main" noChangeAspect="1"/>
+            </wp:cNvGraphicFramePr>
+            <a:graphic xmlns:a="http://schemas.openxmlformats.org/drawingml/2006/main">
+              <a:graphicData uri="http://schemas.openxmlformats.org/drawingml/2006/picture">
+                <pic:pic xmlns:pic="http://schemas.openxmlformats.org/drawingml/2006/picture">
+                  <pic:nvPicPr>
+                    <pic:cNvPr id="4" name="mock_up_arrangementer.png"/>
+                    <pic:cNvPicPr/>
+                  </pic:nvPicPr>
+                  <pic:blipFill>
+                    <a:blip r:embed="rId5">
+                      <a:extLst>
+                        <a:ext uri="{28A0092B-C50C-407E-A947-70E740481C1C}">
+                          <a14:useLocalDpi xmlns:a14="http://schemas.microsoft.com/office/drawing/2010/main" val="0"/>
+                        </a:ext>
+                      </a:extLst>
+                    </a:blip>
+                    <a:stretch>
+                      <a:fillRect/>
+                    </a:stretch>
+                  </pic:blipFill>
+                  <pic:spPr>
+                    <a:xfrm>
+                      <a:off x="0" y="0"/>
+                      <a:ext cx="5760720" cy="6426200"/>
+                    </a:xfrm>
+                    <a:prstGeom prst="rect">
+                      <a:avLst/>
+                    </a:prstGeom>
+                  </pic:spPr>
+                </pic:pic>
+              </a:graphicData>
+            </a:graphic>
+          </wp:inline>
+        </w:drawing>
+      </w:r>
+      <w:bookmarkEnd w:id="0"/>
       <w:r>
         <w:rPr>
           <w:noProof/>
@@ -1044,7 +1460,7 @@
         <mc:AlternateContent>
           <mc:Choice Requires="wps">
             <w:drawing>
-              <wp:anchor distT="0" distB="0" distL="114300" distR="114300" simplePos="0" relativeHeight="251671552" behindDoc="0" locked="0" layoutInCell="1" allowOverlap="1" wp14:anchorId="20B2B56B" wp14:editId="7202B24C">
+              <wp:anchor distT="0" distB="0" distL="114300" distR="114300" simplePos="0" relativeHeight="251671552" behindDoc="0" locked="0" layoutInCell="1" allowOverlap="1" wp14:anchorId="20B2B56B" wp14:editId="09B6D390">
                 <wp:simplePos x="0" y="0"/>
                 <wp:positionH relativeFrom="column">
                   <wp:posOffset>3498690</wp:posOffset>
@@ -1122,88 +1538,6 @@
                   </w:txbxContent>
                 </v:textbox>
               </v:shape>
-            </w:pict>
-          </mc:Fallback>
-        </mc:AlternateContent>
-      </w:r>
-      <w:r>
-        <w:rPr>
-          <w:noProof/>
-        </w:rPr>
-        <mc:AlternateContent>
-          <mc:Choice Requires="wps">
-            <w:drawing>
-              <wp:anchor distT="0" distB="0" distL="114300" distR="114300" simplePos="0" relativeHeight="251661312" behindDoc="0" locked="0" layoutInCell="1" allowOverlap="1" wp14:anchorId="307C2A13" wp14:editId="4979C399">
-                <wp:simplePos x="0" y="0"/>
-                <wp:positionH relativeFrom="column">
-                  <wp:posOffset>793115</wp:posOffset>
-                </wp:positionH>
-                <wp:positionV relativeFrom="paragraph">
-                  <wp:posOffset>3843963</wp:posOffset>
-                </wp:positionV>
-                <wp:extent cx="1973655" cy="1955253"/>
-                <wp:effectExtent l="0" t="0" r="7620" b="6985"/>
-                <wp:wrapNone/>
-                <wp:docPr id="3" name="Rektangel 3"/>
-                <wp:cNvGraphicFramePr/>
-                <a:graphic xmlns:a="http://schemas.openxmlformats.org/drawingml/2006/main">
-                  <a:graphicData uri="http://schemas.microsoft.com/office/word/2010/wordprocessingShape">
-                    <wps:wsp>
-                      <wps:cNvSpPr/>
-                      <wps:spPr>
-                        <a:xfrm>
-                          <a:off x="0" y="0"/>
-                          <a:ext cx="1973655" cy="1955253"/>
-                        </a:xfrm>
-                        <a:prstGeom prst="rect">
-                          <a:avLst/>
-                        </a:prstGeom>
-                        <a:solidFill>
-                          <a:srgbClr val="D6DCE5">
-                            <a:alpha val="94902"/>
-                          </a:srgbClr>
-                        </a:solidFill>
-                        <a:ln>
-                          <a:noFill/>
-                        </a:ln>
-                      </wps:spPr>
-                      <wps:style>
-                        <a:lnRef idx="0">
-                          <a:scrgbClr r="0" g="0" b="0"/>
-                        </a:lnRef>
-                        <a:fillRef idx="0">
-                          <a:scrgbClr r="0" g="0" b="0"/>
-                        </a:fillRef>
-                        <a:effectRef idx="0">
-                          <a:scrgbClr r="0" g="0" b="0"/>
-                        </a:effectRef>
-                        <a:fontRef idx="minor">
-                          <a:schemeClr val="lt1"/>
-                        </a:fontRef>
-                      </wps:style>
-                      <wps:bodyPr rot="0" spcFirstLastPara="0" vertOverflow="overflow" horzOverflow="overflow" vert="horz" wrap="square" lIns="91440" tIns="45720" rIns="91440" bIns="45720" numCol="1" spcCol="0" rtlCol="0" fromWordArt="0" anchor="ctr" anchorCtr="0" forceAA="0" compatLnSpc="1">
-                        <a:prstTxWarp prst="textNoShape">
-                          <a:avLst/>
-                        </a:prstTxWarp>
-                        <a:noAutofit/>
-                      </wps:bodyPr>
-                    </wps:wsp>
-                  </a:graphicData>
-                </a:graphic>
-                <wp14:sizeRelH relativeFrom="margin">
-                  <wp14:pctWidth>0</wp14:pctWidth>
-                </wp14:sizeRelH>
-                <wp14:sizeRelV relativeFrom="margin">
-                  <wp14:pctHeight>0</wp14:pctHeight>
-                </wp14:sizeRelV>
-              </wp:anchor>
-            </w:drawing>
-          </mc:Choice>
-          <mc:Fallback>
-            <w:pict>
-              <v:rect w14:anchorId="398059DE" id="Rektangel 3" o:spid="_x0000_s1026" style="position:absolute;margin-left:62.45pt;margin-top:302.65pt;width:155.4pt;height:153.95pt;z-index:251661312;visibility:visible;mso-wrap-style:square;mso-width-percent:0;mso-height-percent:0;mso-wrap-distance-left:9pt;mso-wrap-distance-top:0;mso-wrap-distance-right:9pt;mso-wrap-distance-bottom:0;mso-position-horizontal:absolute;mso-position-horizontal-relative:text;mso-position-vertical:absolute;mso-position-vertical-relative:text;mso-width-percent:0;mso-height-percent:0;mso-width-relative:margin;mso-height-relative:margin;v-text-anchor:middle" o:gfxdata="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" fillcolor="#d6dce5" stroked="f">
-                <v:fill opacity="62194f"/>
-              </v:rect>
             </w:pict>
           </mc:Fallback>
         </mc:AlternateContent>
@@ -1971,7 +2305,7 @@
 </file>
 
 <file path=customXml/itemProps1.xml><?xml version="1.0" encoding="utf-8"?>
-<ds:datastoreItem xmlns:ds="http://schemas.openxmlformats.org/officeDocument/2006/customXml" ds:itemID="{25395492-0F16-4EEA-91AB-B7D56C1BC9F5}">
+<ds:datastoreItem xmlns:ds="http://schemas.openxmlformats.org/officeDocument/2006/customXml" ds:itemID="{BAEED4C7-524D-4ED4-8E1B-C4522B1B6405}">
   <ds:schemaRefs>
     <ds:schemaRef ds:uri="http://schemas.openxmlformats.org/officeDocument/2006/bibliography"/>
   </ds:schemaRefs>

</xml_diff>